<commit_message>
Added: Pathfinding App Design Rev D
</commit_message>
<xml_diff>
--- a/nav2017/pathfindingModel/Path Modelling App Design-Rev C.docx
+++ b/nav2017/pathfindingModel/Path Modelling App Design-Rev C.docx
@@ -389,15 +389,7 @@
         </w:numPr>
       </w:pPr>
       <w:r>
-        <w:t xml:space="preserve">Allow quick, </w:t>
-      </w:r>
-      <w:proofErr w:type="spellStart"/>
-      <w:r>
-        <w:t>gui</w:t>
-      </w:r>
-      <w:proofErr w:type="spellEnd"/>
-      <w:r>
-        <w:t>- or console-based tweaking of path algorithm &amp; parameters at runtime</w:t>
+        <w:t>Allow quick, gui- or console-based tweaking of path algorithm &amp; parameters at runtime</w:t>
       </w:r>
     </w:p>
     <w:p>
@@ -836,13 +828,8 @@
           <w:numId w:val="1"/>
         </w:numPr>
       </w:pPr>
-      <w:proofErr w:type="spellStart"/>
-      <w:r>
-        <w:t>Pos</w:t>
-      </w:r>
-      <w:proofErr w:type="spellEnd"/>
-      <w:r>
-        <w:t xml:space="preserve"> &amp; Angle Tolerances</w:t>
+      <w:r>
+        <w:t>Pos &amp; Angle Tolerances</w:t>
       </w:r>
     </w:p>
     <w:p>
@@ -1859,15 +1846,7 @@
         <w:t>Visualizer</w:t>
       </w:r>
       <w:r>
-        <w:t xml:space="preserve"> SENDS list of paths (or other </w:t>
-      </w:r>
-      <w:proofErr w:type="spellStart"/>
-      <w:r>
-        <w:t>gui</w:t>
-      </w:r>
-      <w:proofErr w:type="spellEnd"/>
-      <w:r>
-        <w:t xml:space="preserve"> information) VIA socket TO Visualizer Controls</w:t>
+        <w:t xml:space="preserve"> SENDS list of paths (or other gui information) VIA socket TO Visualizer Controls</w:t>
       </w:r>
     </w:p>
     <w:p>
@@ -2143,81 +2122,108 @@
         </w:numPr>
       </w:pPr>
       <w:r>
+        <w:t>SLIDER</w:t>
+      </w:r>
+    </w:p>
+    <w:p>
+      <w:pPr>
+        <w:pStyle w:val="ListParagraph"/>
+        <w:numPr>
+          <w:ilvl w:val="2"/>
+          <w:numId w:val="1"/>
+        </w:numPr>
+      </w:pPr>
+      <w:r>
         <w:t>Segment Length</w:t>
+      </w:r>
+    </w:p>
+    <w:p>
+      <w:pPr>
+        <w:pStyle w:val="ListParagraph"/>
+        <w:numPr>
+          <w:ilvl w:val="2"/>
+          <w:numId w:val="1"/>
+        </w:numPr>
+      </w:pPr>
+      <w:r>
+        <w:t>Turn Radius</w:t>
+      </w:r>
+    </w:p>
+    <w:p>
+      <w:pPr>
+        <w:pStyle w:val="ListParagraph"/>
+        <w:numPr>
+          <w:ilvl w:val="2"/>
+          <w:numId w:val="1"/>
+        </w:numPr>
+      </w:pPr>
+      <w:r>
+        <w:t>Destination Tolerance</w:t>
+      </w:r>
+    </w:p>
+    <w:p>
+      <w:pPr>
+        <w:pStyle w:val="ListParagraph"/>
+        <w:numPr>
+          <w:ilvl w:val="1"/>
+          <w:numId w:val="1"/>
+        </w:numPr>
+      </w:pPr>
+      <w:r>
+        <w:t>Pathfinding</w:t>
+      </w:r>
+    </w:p>
+    <w:p>
+      <w:pPr>
+        <w:pStyle w:val="ListParagraph"/>
+        <w:numPr>
+          <w:ilvl w:val="2"/>
+          <w:numId w:val="1"/>
+        </w:numPr>
+      </w:pPr>
+      <w:r>
+        <w:t>SPINNER</w:t>
+      </w:r>
+    </w:p>
+    <w:p>
+      <w:pPr>
+        <w:pStyle w:val="ListParagraph"/>
+        <w:numPr>
+          <w:ilvl w:val="2"/>
+          <w:numId w:val="1"/>
+        </w:numPr>
+      </w:pPr>
+      <w:r>
+        <w:t>Max # of Movements</w:t>
+      </w:r>
+    </w:p>
+    <w:p>
+      <w:pPr>
+        <w:pStyle w:val="ListParagraph"/>
+        <w:numPr>
+          <w:ilvl w:val="1"/>
+          <w:numId w:val="1"/>
+        </w:numPr>
+      </w:pPr>
+      <w:r>
+        <w:t>Mining Destination Selection</w:t>
+      </w:r>
+    </w:p>
+    <w:p>
+      <w:pPr>
+        <w:pStyle w:val="ListParagraph"/>
+        <w:numPr>
+          <w:ilvl w:val="2"/>
+          <w:numId w:val="1"/>
+        </w:numPr>
+      </w:pPr>
+      <w:r>
+        <w:t>Score gradient (start, end v</w:t>
       </w:r>
       <w:bookmarkStart w:id="0" w:name="_GoBack"/>
       <w:bookmarkEnd w:id="0"/>
-    </w:p>
-    <w:p>
-      <w:pPr>
-        <w:pStyle w:val="ListParagraph"/>
-        <w:numPr>
-          <w:ilvl w:val="2"/>
-          <w:numId w:val="1"/>
-        </w:numPr>
-      </w:pPr>
-      <w:r>
-        <w:t>Turn Radius</w:t>
-      </w:r>
-    </w:p>
-    <w:p>
-      <w:pPr>
-        <w:pStyle w:val="ListParagraph"/>
-        <w:numPr>
-          <w:ilvl w:val="2"/>
-          <w:numId w:val="1"/>
-        </w:numPr>
-      </w:pPr>
-      <w:r>
-        <w:t>Destination Tolerance</w:t>
-      </w:r>
-    </w:p>
-    <w:p>
-      <w:pPr>
-        <w:pStyle w:val="ListParagraph"/>
-        <w:numPr>
-          <w:ilvl w:val="1"/>
-          <w:numId w:val="1"/>
-        </w:numPr>
-      </w:pPr>
-      <w:r>
-        <w:t>Pathfinding</w:t>
-      </w:r>
-    </w:p>
-    <w:p>
-      <w:pPr>
-        <w:pStyle w:val="ListParagraph"/>
-        <w:numPr>
-          <w:ilvl w:val="2"/>
-          <w:numId w:val="1"/>
-        </w:numPr>
-      </w:pPr>
-      <w:r>
-        <w:t>Max # of Movements</w:t>
-      </w:r>
-    </w:p>
-    <w:p>
-      <w:pPr>
-        <w:pStyle w:val="ListParagraph"/>
-        <w:numPr>
-          <w:ilvl w:val="1"/>
-          <w:numId w:val="1"/>
-        </w:numPr>
-      </w:pPr>
-      <w:r>
-        <w:t>Mining Destination Selection</w:t>
-      </w:r>
-    </w:p>
-    <w:p>
-      <w:pPr>
-        <w:pStyle w:val="ListParagraph"/>
-        <w:numPr>
-          <w:ilvl w:val="2"/>
-          <w:numId w:val="1"/>
-        </w:numPr>
-      </w:pPr>
-      <w:r>
-        <w:t>Score gradient (start, end values)</w:t>
+      <w:r>
+        <w:t>alues)</w:t>
       </w:r>
     </w:p>
     <w:p>

</xml_diff>